<commit_message>
Update doc de requisito
</commit_message>
<xml_diff>
--- a/entregas/Entrega 04 -MusicManager - Grupo, Descrição e Requisitos.docx
+++ b/entregas/Entrega 04 -MusicManager - Grupo, Descrição e Requisitos.docx
@@ -514,7 +514,7 @@
           <w:sz w:val="22"/>
           <w:shd w:fill="auto" w:val="clear"/>
         </w:rPr>
-        <w:t xml:space="preserve">O usuário possui nome, email e senha para efetuar o login. Cada música possui ID, nome, gênero, artista, duração e visibilidade (atributos sujeitos a mudanças dependendo da disponibilidade das informações obtidas ao extrair os metadados). Na tela principal o usuário poderá entrar no seu perfil e alterar seus dados ou acessar as funcionalidades do sistema como o gerador de relatório ou  entrar no buscador e filtrar músicas e playlists para adiciona-las em seus favoritos.</w:t>
+        <w:t xml:space="preserve">O usuário possui nome, email e senha para efetuar o login. Cada música possui ID, nome, gênero, artista, duração. Na tela principal o usuário poderá entrar no seu perfil e alterar seus dados ou, ainda na tela principal,  acessar as funcionalidades do sistema como o gerador de relatório ou  entrar no buscador e filtrar músicas e playlists para adiciona-las em seus favoritos.</w:t>
         <w:br/>
         <w:br/>
         <w:t xml:space="preserve">Exemplos de relatório: quantas vezes uma música aparece em todas as playlist, frequência de um artista em todas as múscias ou numa playlist específica, frequência de todos os gêneros em todas as musicas ou numa playlist específica, qual música ou playlist foi mais favoritada.</w:t>
@@ -631,29 +631,7 @@
           <w:sz w:val="22"/>
           <w:shd w:fill="auto" w:val="clear"/>
         </w:rPr>
-        <w:t xml:space="preserve">O </w:t>
-      </w:r>
-      <w:r>
-        <w:rPr>
-          <w:rFonts w:ascii="Calibri" w:hAnsi="Calibri" w:cs="Calibri" w:eastAsia="Calibri"/>
-          <w:color w:val="auto"/>
-          <w:spacing w:val="0"/>
-          <w:position w:val="0"/>
-          <w:sz w:val="22"/>
-          <w:shd w:fill="auto" w:val="clear"/>
-        </w:rPr>
-        <w:t xml:space="preserve">gerenciador </w:t>
-      </w:r>
-      <w:r>
-        <w:rPr>
-          <w:rFonts w:ascii="Calibri" w:hAnsi="Calibri" w:cs="Calibri" w:eastAsia="Calibri"/>
-          <w:color w:val="auto"/>
-          <w:spacing w:val="0"/>
-          <w:position w:val="0"/>
-          <w:sz w:val="22"/>
-          <w:shd w:fill="auto" w:val="clear"/>
-        </w:rPr>
-        <w:t xml:space="preserve">lê arquivos do tipo .mp3 a partir de um path e extrai suas informações. Existe um repositório de musicas para armazenar os metadados.</w:t>
+        <w:t xml:space="preserve">O gerenciador lê arquivos do tipo .mp3 a partir de um path e extrai suas informações. Existe um repositório de musicas para armazenar os metadados.</w:t>
       </w:r>
     </w:p>
     <w:p>

</xml_diff>